<commit_message>
Added features with saving to exact directory. Fixed some bugs
</commit_message>
<xml_diff>
--- a/Checks/Application.docx
+++ b/Checks/Application.docx
@@ -71,7 +71,6 @@
         </w:rPr>
         <w:t xml:space="preserve">: </w:t>
       </w:r>
-      <w:proofErr w:type="spellStart"/>
       <w:r>
         <w:rPr>
           <w:rFonts w:ascii="Times New Roman" w:hAnsi="Times New Roman" w:cs="Times New Roman"/>
@@ -82,7 +81,6 @@
         </w:rPr>
         <w:t>idCheck</w:t>
       </w:r>
-      <w:proofErr w:type="spellEnd"/>
     </w:p>
     <w:p>
       <w:pPr>
@@ -105,7 +103,17 @@
           <w:szCs w:val="28"/>
           <w:lang w:val="en-US"/>
         </w:rPr>
-        <w:t>deserts</w:t>
+        <w:t>D</w:t>
+      </w:r>
+      <w:r>
+        <w:rPr>
+          <w:rFonts w:ascii="Times New Roman" w:hAnsi="Times New Roman" w:cs="Times New Roman"/>
+          <w:color w:val="000000" w:themeColor="text1"/>
+          <w:sz w:val="28"/>
+          <w:szCs w:val="28"/>
+          <w:lang w:val="en-US"/>
+        </w:rPr>
+        <w:t>eserts</w:t>
       </w:r>
     </w:p>
     <w:p>
@@ -141,7 +149,6 @@
         </w:rPr>
         <w:t xml:space="preserve">оплати: </w:t>
       </w:r>
-      <w:proofErr w:type="spellStart"/>
       <w:r>
         <w:rPr>
           <w:rFonts w:ascii="Times New Roman" w:hAnsi="Times New Roman" w:cs="Times New Roman"/>
@@ -152,7 +159,6 @@
         </w:rPr>
         <w:t>payType</w:t>
       </w:r>
-      <w:proofErr w:type="spellEnd"/>
     </w:p>
     <w:p>
       <w:pPr>
@@ -211,7 +217,6 @@
         </w:rPr>
         <w:t xml:space="preserve">адреса: </w:t>
       </w:r>
-      <w:proofErr w:type="spellStart"/>
       <w:r>
         <w:rPr>
           <w:rFonts w:ascii="Times New Roman" w:hAnsi="Times New Roman" w:cs="Times New Roman"/>
@@ -222,7 +227,6 @@
         </w:rPr>
         <w:t>adress</w:t>
       </w:r>
-      <w:proofErr w:type="spellEnd"/>
     </w:p>
     <w:sectPr>
       <w:pgSz w:w="11906" w:h="16838"/>

</xml_diff>